<commit_message>
templates recreated from first change (header/footer pasted on top)
</commit_message>
<xml_diff>
--- a/inst/rmarkdown/templates/SAP_pt/skeleton/misc/style_SAP_pt.docx
+++ b/inst/rmarkdown/templates/SAP_pt/skeleton/misc/style_SAP_pt.docx
@@ -252,7 +252,7 @@
           <mc:Choice Requires="wps">
             <w:drawing>
               <wp:inline distT="0" distB="0" distL="0" distR="0">
-                <wp:extent cx="6136640" cy="35560"/>
+                <wp:extent cx="6137275" cy="36195"/>
                 <wp:effectExtent l="0" t="0" r="0" b="0"/>
                 <wp:docPr id="1" name="Forma1"/>
                 <a:graphic xmlns:a="http://schemas.openxmlformats.org/drawingml/2006/main">
@@ -262,7 +262,7 @@
                       <wps:spPr>
                         <a:xfrm>
                           <a:off x="0" y="0"/>
-                          <a:ext cx="6135840" cy="34920"/>
+                          <a:ext cx="6136560" cy="35640"/>
                         </a:xfrm>
                         <a:prstGeom prst="rect">
                           <a:avLst/>
@@ -291,7 +291,7 @@
           </mc:Choice>
           <mc:Fallback>
             <w:pict>
-              <v:rect id="shape_0" ID="Forma1" path="m0,0l-2147483645,0l-2147483645,-2147483646l0,-2147483646xe" fillcolor="white" stroked="t" o:allowincell="f" style="position:absolute;margin-left:0pt;margin-top:-2.8pt;width:483.1pt;height:2.7pt;mso-wrap-style:none;v-text-anchor:middle;mso-position-vertical:top">
+              <v:rect id="shape_0" ID="Forma1" path="m0,0l-2147483645,0l-2147483645,-2147483646l0,-2147483646xe" fillcolor="white" stroked="t" o:allowincell="f" style="position:absolute;margin-left:0pt;margin-top:-2.85pt;width:483.15pt;height:2.75pt;mso-wrap-style:none;v-text-anchor:middle;mso-position-vertical:top">
                 <v:fill o:detectmouseclick="t" type="solid" color2="black"/>
                 <v:stroke color="black" joinstyle="round" endcap="flat"/>
                 <w10:wrap type="square"/>
@@ -6302,7 +6302,7 @@
         <mc:Choice Requires="wps">
           <w:drawing>
             <wp:inline distT="0" distB="0" distL="0" distR="0">
-              <wp:extent cx="6135370" cy="34290"/>
+              <wp:extent cx="6136005" cy="34925"/>
               <wp:effectExtent l="0" t="0" r="0" b="0"/>
               <wp:docPr id="4" name="Forma4"/>
               <a:graphic xmlns:a="http://schemas.openxmlformats.org/drawingml/2006/main">
@@ -6312,7 +6312,7 @@
                     <wps:spPr>
                       <a:xfrm>
                         <a:off x="0" y="0"/>
-                        <a:ext cx="6134760" cy="33480"/>
+                        <a:ext cx="6135480" cy="34200"/>
                       </a:xfrm>
                       <a:prstGeom prst="rect">
                         <a:avLst/>
@@ -6341,7 +6341,7 @@
         </mc:Choice>
         <mc:Fallback>
           <w:pict>
-            <v:rect id="shape_0" ID="Forma4" path="m0,0l-2147483645,0l-2147483645,-2147483646l0,-2147483646xe" fillcolor="white" stroked="t" o:allowincell="f" style="position:absolute;margin-left:0pt;margin-top:-2.7pt;width:483pt;height:2.6pt;mso-wrap-style:none;v-text-anchor:middle;mso-position-vertical:top">
+            <v:rect id="shape_0" ID="Forma4" path="m0,0l-2147483645,0l-2147483645,-2147483646l0,-2147483646xe" fillcolor="white" stroked="t" o:allowincell="f" style="position:absolute;margin-left:0pt;margin-top:-2.75pt;width:483.05pt;height:2.65pt;mso-wrap-style:none;v-text-anchor:middle;mso-position-vertical:top">
               <v:fill o:detectmouseclick="t" type="solid" color2="black"/>
               <v:stroke color="black" joinstyle="round" endcap="flat"/>
               <w10:wrap type="square"/>
@@ -6367,11 +6367,11 @@
     <w:tblGrid>
       <w:gridCol w:w="4540"/>
       <w:gridCol w:w="198"/>
-      <w:gridCol w:w="1632"/>
-      <w:gridCol w:w="195"/>
-      <w:gridCol w:w="972"/>
+      <w:gridCol w:w="1633"/>
+      <w:gridCol w:w="194"/>
+      <w:gridCol w:w="973"/>
       <w:gridCol w:w="200"/>
-      <w:gridCol w:w="641"/>
+      <w:gridCol w:w="640"/>
       <w:gridCol w:w="183"/>
       <w:gridCol w:w="1059"/>
     </w:tblGrid>
@@ -6489,7 +6489,7 @@
       </w:tc>
       <w:tc>
         <w:tcPr>
-          <w:tcW w:w="1632" w:type="dxa"/>
+          <w:tcW w:w="1633" w:type="dxa"/>
           <w:tcBorders/>
           <w:vAlign w:val="center"/>
         </w:tcPr>
@@ -6530,7 +6530,7 @@
       </w:tc>
       <w:tc>
         <w:tcPr>
-          <w:tcW w:w="195" w:type="dxa"/>
+          <w:tcW w:w="194" w:type="dxa"/>
           <w:tcBorders/>
           <w:vAlign w:val="center"/>
         </w:tcPr>
@@ -6567,7 +6567,7 @@
       </w:tc>
       <w:tc>
         <w:tcPr>
-          <w:tcW w:w="972" w:type="dxa"/>
+          <w:tcW w:w="973" w:type="dxa"/>
           <w:tcBorders/>
           <w:vAlign w:val="center"/>
         </w:tcPr>
@@ -6673,7 +6673,7 @@
       </w:tc>
       <w:tc>
         <w:tcPr>
-          <w:tcW w:w="641" w:type="dxa"/>
+          <w:tcW w:w="640" w:type="dxa"/>
           <w:tcBorders/>
           <w:vAlign w:val="center"/>
         </w:tcPr>
@@ -6746,7 +6746,7 @@
           </w:r>
           <w:r>
             <w:rPr/>
-            <w:t>2021</w:t>
+            <w:t>2022</w:t>
           </w:r>
           <w:r>
             <w:rPr/>
@@ -7102,7 +7102,7 @@
             <v:h position="@0,21600"/>
           </v:handles>
         </v:shapetype>
-        <v:shape id="PowerPlusWaterMarkObject" o:spid="shape_0" fillcolor="silver" stroked="f" o:allowincell="f" style="position:absolute;margin-left:7.65pt;margin-top:212.1pt;width:466.55pt;height:164.35pt;mso-wrap-style:none;v-text-anchor:middle;rotation:315;mso-position-horizontal:center;mso-position-horizontal-relative:margin;mso-position-vertical:center;mso-position-vertical-relative:margin" type="_x0000_t136">
+        <v:shape id="PowerPlusWaterMarkObject" o:spid="shape_0" fillcolor="silver" stroked="f" o:allowincell="f" style="position:absolute;margin-left:7.7pt;margin-top:212.15pt;width:466.5pt;height:164.3pt;mso-wrap-style:none;v-text-anchor:middle;rotation:315;mso-position-horizontal:center;mso-position-horizontal-relative:margin;mso-position-vertical:center;mso-position-vertical-relative:margin" type="_x0000_t136">
           <v:path textpathok="t"/>
           <v:textpath on="t" fitshape="t" string="DRAFT" trim="t" style="font-family:&quot;Ubuntu&quot;;font-size:1pt"/>
           <v:fill o:detectmouseclick="t" type="solid" color2="#3f3f3f" opacity="0.5"/>
@@ -7114,7 +7114,7 @@
         <mc:Choice Requires="wps">
           <w:drawing>
             <wp:inline distT="0" distB="0" distL="0" distR="0">
-              <wp:extent cx="6135370" cy="34290"/>
+              <wp:extent cx="6136005" cy="34925"/>
               <wp:effectExtent l="0" t="0" r="0" b="0"/>
               <wp:docPr id="3" name="Forma3"/>
               <a:graphic xmlns:a="http://schemas.openxmlformats.org/drawingml/2006/main">
@@ -7124,7 +7124,7 @@
                     <wps:spPr>
                       <a:xfrm>
                         <a:off x="0" y="0"/>
-                        <a:ext cx="6134760" cy="33480"/>
+                        <a:ext cx="6135480" cy="34200"/>
                       </a:xfrm>
                       <a:prstGeom prst="rect">
                         <a:avLst/>
@@ -7153,7 +7153,7 @@
         </mc:Choice>
         <mc:Fallback>
           <w:pict>
-            <v:rect id="shape_0" ID="Forma3" path="m0,0l-2147483645,0l-2147483645,-2147483646l0,-2147483646xe" fillcolor="white" stroked="t" o:allowincell="f" style="position:absolute;margin-left:0pt;margin-top:-2.7pt;width:483pt;height:2.6pt;mso-wrap-style:none;v-text-anchor:middle;mso-position-vertical:top">
+            <v:rect id="shape_0" ID="Forma3" path="m0,0l-2147483645,0l-2147483645,-2147483646l0,-2147483646xe" fillcolor="white" stroked="t" o:allowincell="f" style="position:absolute;margin-left:0pt;margin-top:-2.75pt;width:483.05pt;height:2.65pt;mso-wrap-style:none;v-text-anchor:middle;mso-position-vertical:top">
               <v:fill o:detectmouseclick="t" type="solid" color2="black"/>
               <v:stroke color="black" joinstyle="round" endcap="flat"/>
               <w10:wrap type="square"/>
@@ -8413,7 +8413,24 @@
     </w:pPr>
     <w:rPr/>
   </w:style>
-  <w:style w:type="paragraph" w:styleId="TOCHeading">
+  <w:style w:type="paragraph" w:styleId="Ttulodondicealfabtico">
+    <w:name w:val="Index Heading"/>
+    <w:basedOn w:val="Ttulo"/>
+    <w:pPr>
+      <w:suppressLineNumbers/>
+      <w:ind w:left="0" w:hanging="0"/>
+      <w:jc w:val="center"/>
+    </w:pPr>
+    <w:rPr>
+      <w:rFonts w:ascii="Ubuntu" w:hAnsi="Ubuntu"/>
+      <w:b/>
+      <w:bCs/>
+      <w:caps/>
+      <w:sz w:val="32"/>
+      <w:szCs w:val="32"/>
+    </w:rPr>
+  </w:style>
+  <w:style w:type="paragraph" w:styleId="Ttulodosumrio">
     <w:name w:val="TOC Heading"/>
     <w:basedOn w:val="Ttulo1"/>
     <w:next w:val="Corpodotexto"/>
@@ -8449,23 +8466,6 @@
       <w:rFonts w:ascii="Ubuntu Mono" w:hAnsi="Ubuntu Mono"/>
     </w:rPr>
   </w:style>
-  <w:style w:type="paragraph" w:styleId="Ttulodondicealfabtico">
-    <w:name w:val="Index Heading"/>
-    <w:basedOn w:val="Ttulo"/>
-    <w:pPr>
-      <w:suppressLineNumbers/>
-      <w:ind w:left="0" w:hanging="0"/>
-      <w:jc w:val="center"/>
-    </w:pPr>
-    <w:rPr>
-      <w:rFonts w:ascii="Ubuntu" w:hAnsi="Ubuntu"/>
-      <w:b/>
-      <w:bCs/>
-      <w:caps/>
-      <w:sz w:val="32"/>
-      <w:szCs w:val="32"/>
-    </w:rPr>
-  </w:style>
   <w:style w:type="paragraph" w:styleId="TOAHeading">
     <w:name w:val="TOA Heading"/>
     <w:basedOn w:val="Ttulodondicealfabtico"/>
@@ -8489,7 +8489,7 @@
         <w:tab w:val="clear" w:pos="720"/>
         <w:tab w:val="right" w:pos="9360" w:leader="dot"/>
       </w:tabs>
-      <w:spacing w:before="0" w:after="113"/>
+      <w:spacing w:before="0" w:after="57"/>
       <w:ind w:left="0" w:hanging="0"/>
     </w:pPr>
     <w:rPr>
@@ -8506,7 +8506,7 @@
         <w:tab w:val="clear" w:pos="720"/>
         <w:tab w:val="right" w:pos="9077" w:leader="dot"/>
       </w:tabs>
-      <w:spacing w:before="0" w:after="113"/>
+      <w:spacing w:before="0" w:after="57"/>
       <w:ind w:left="283" w:hanging="0"/>
     </w:pPr>
     <w:rPr>
@@ -8522,7 +8522,7 @@
         <w:tab w:val="clear" w:pos="720"/>
         <w:tab w:val="right" w:pos="8794" w:leader="dot"/>
       </w:tabs>
-      <w:spacing w:before="0" w:after="113"/>
+      <w:spacing w:before="0" w:after="57"/>
       <w:ind w:left="566" w:hanging="0"/>
     </w:pPr>
     <w:rPr>

</xml_diff>